<commit_message>
Actualizado al nuevo Scope
</commit_message>
<xml_diff>
--- a/mruiz/docs/Resumen PFC.docx
+++ b/mruiz/docs/Resumen PFC.docx
@@ -70,19 +70,8 @@
           <w:b/>
           <w:lang w:val="es-ES"/>
         </w:rPr>
-        <w:t xml:space="preserve">: Miguel Alfonso Ruiz </w:t>
-      </w:r>
-      <w:proofErr w:type="spellStart"/>
-      <w:proofErr w:type="gramStart"/>
-      <w:r>
-        <w:rPr>
-          <w:rFonts w:ascii="Times New Roman" w:hAnsi="Times New Roman" w:cs="Times New Roman"/>
-          <w:b/>
-          <w:lang w:val="es-ES"/>
-        </w:rPr>
-        <w:t>Nogués</w:t>
-      </w:r>
-      <w:proofErr w:type="spellEnd"/>
+        <w:t>: Miguel Alfonso Ruiz Nogués</w:t>
+      </w:r>
       <w:r>
         <w:rPr>
           <w:rFonts w:ascii="Times New Roman" w:hAnsi="Times New Roman" w:cs="Times New Roman"/>
@@ -92,7 +81,6 @@
         </w:rPr>
         <w:t>(</w:t>
       </w:r>
-      <w:proofErr w:type="gramEnd"/>
       <w:r>
         <w:rPr>
           <w:rStyle w:val="Refdenotaalpie"/>
@@ -148,48 +136,55 @@
           <w:rFonts w:ascii="Times New Roman" w:hAnsi="Times New Roman" w:cs="Times New Roman"/>
           <w:lang w:val="es-ES"/>
         </w:rPr>
+        <w:t xml:space="preserve"> José Miguel Ordax Cassá</w:t>
+      </w:r>
+      <w:r>
+        <w:rPr>
+          <w:rFonts w:ascii="Times New Roman" w:hAnsi="Times New Roman" w:cs="Times New Roman"/>
+          <w:vertAlign w:val="superscript"/>
+          <w:lang w:val="es-ES"/>
+        </w:rPr>
+        <w:t>(</w:t>
+      </w:r>
+      <w:r>
+        <w:rPr>
+          <w:rStyle w:val="Refdenotaalpie"/>
+          <w:rFonts w:ascii="Times New Roman" w:hAnsi="Times New Roman" w:cs="Times New Roman"/>
+          <w:lang w:val="es-ES"/>
+        </w:rPr>
+        <w:footnoteReference w:id="2"/>
+      </w:r>
+      <w:r>
+        <w:rPr>
+          <w:rFonts w:ascii="Times New Roman" w:hAnsi="Times New Roman" w:cs="Times New Roman"/>
+          <w:vertAlign w:val="superscript"/>
+          <w:lang w:val="es-ES"/>
+        </w:rPr>
+        <w:t>)</w:t>
+      </w:r>
+      <w:r>
+        <w:rPr>
+          <w:rFonts w:ascii="Times New Roman" w:hAnsi="Times New Roman" w:cs="Times New Roman"/>
+          <w:lang w:val="es-ES"/>
+        </w:rPr>
+        <w:t>,</w:t>
+      </w:r>
+      <w:r>
+        <w:rPr>
+          <w:rFonts w:ascii="Times New Roman" w:hAnsi="Times New Roman" w:cs="Times New Roman"/>
+          <w:lang w:val="es-ES"/>
+        </w:rPr>
         <w:t xml:space="preserve"> </w:t>
       </w:r>
-      <w:r>
-        <w:rPr>
-          <w:rFonts w:ascii="Times New Roman" w:hAnsi="Times New Roman" w:cs="Times New Roman"/>
-          <w:lang w:val="es-ES"/>
-        </w:rPr>
-        <w:t>José Miguel</w:t>
-      </w:r>
-      <w:r>
-        <w:rPr>
-          <w:rFonts w:ascii="Times New Roman" w:hAnsi="Times New Roman" w:cs="Times New Roman"/>
-          <w:lang w:val="es-ES"/>
-        </w:rPr>
-        <w:t xml:space="preserve"> </w:t>
-      </w:r>
-      <w:proofErr w:type="spellStart"/>
-      <w:r>
-        <w:rPr>
-          <w:rFonts w:ascii="Times New Roman" w:hAnsi="Times New Roman" w:cs="Times New Roman"/>
-          <w:lang w:val="es-ES"/>
-        </w:rPr>
-        <w:t>Ordax</w:t>
-      </w:r>
-      <w:proofErr w:type="spellEnd"/>
-      <w:r>
-        <w:rPr>
-          <w:rFonts w:ascii="Times New Roman" w:hAnsi="Times New Roman" w:cs="Times New Roman"/>
-          <w:lang w:val="es-ES"/>
-        </w:rPr>
-        <w:t xml:space="preserve"> </w:t>
-      </w:r>
-      <w:proofErr w:type="spellStart"/>
-      <w:proofErr w:type="gramStart"/>
-      <w:r>
-        <w:rPr>
-          <w:rFonts w:ascii="Times New Roman" w:hAnsi="Times New Roman" w:cs="Times New Roman"/>
-          <w:lang w:val="es-ES"/>
-        </w:rPr>
-        <w:t>Cassá</w:t>
-      </w:r>
-      <w:proofErr w:type="spellEnd"/>
+      <w:bookmarkStart w:id="0" w:name="_GoBack"/>
+      <w:bookmarkEnd w:id="0"/>
+      <w:r>
+        <w:rPr>
+          <w:rFonts w:ascii="Times New Roman" w:hAnsi="Times New Roman" w:cs="Times New Roman"/>
+          <w:lang w:val="es-ES"/>
+        </w:rPr>
+        <w:t>Juan Antonio Breña Moral</w:t>
+      </w:r>
       <w:r>
         <w:rPr>
           <w:rFonts w:ascii="Times New Roman" w:hAnsi="Times New Roman" w:cs="Times New Roman"/>
@@ -198,14 +193,13 @@
         </w:rPr>
         <w:t>(</w:t>
       </w:r>
-      <w:proofErr w:type="gramEnd"/>
       <w:r>
         <w:rPr>
           <w:rStyle w:val="Refdenotaalpie"/>
           <w:rFonts w:ascii="Times New Roman" w:hAnsi="Times New Roman" w:cs="Times New Roman"/>
           <w:lang w:val="es-ES"/>
         </w:rPr>
-        <w:footnoteReference w:id="2"/>
+        <w:footnoteReference w:id="3"/>
       </w:r>
       <w:r>
         <w:rPr>
@@ -215,44 +209,6 @@
         </w:rPr>
         <w:t>)</w:t>
       </w:r>
-      <w:r>
-        <w:rPr>
-          <w:rFonts w:ascii="Times New Roman" w:hAnsi="Times New Roman" w:cs="Times New Roman"/>
-          <w:lang w:val="es-ES"/>
-        </w:rPr>
-        <w:t>,</w:t>
-      </w:r>
-      <w:r>
-        <w:rPr>
-          <w:rFonts w:ascii="Times New Roman" w:hAnsi="Times New Roman" w:cs="Times New Roman"/>
-          <w:lang w:val="es-ES"/>
-        </w:rPr>
-        <w:t>Juan Antonio Breña Moral</w:t>
-      </w:r>
-      <w:r>
-        <w:rPr>
-          <w:rFonts w:ascii="Times New Roman" w:hAnsi="Times New Roman" w:cs="Times New Roman"/>
-          <w:vertAlign w:val="superscript"/>
-          <w:lang w:val="es-ES"/>
-        </w:rPr>
-        <w:t>(</w:t>
-      </w:r>
-      <w:r>
-        <w:rPr>
-          <w:rStyle w:val="Refdenotaalpie"/>
-          <w:rFonts w:ascii="Times New Roman" w:hAnsi="Times New Roman" w:cs="Times New Roman"/>
-          <w:lang w:val="es-ES"/>
-        </w:rPr>
-        <w:footnoteReference w:id="3"/>
-      </w:r>
-      <w:r>
-        <w:rPr>
-          <w:rFonts w:ascii="Times New Roman" w:hAnsi="Times New Roman" w:cs="Times New Roman"/>
-          <w:vertAlign w:val="superscript"/>
-          <w:lang w:val="es-ES"/>
-        </w:rPr>
-        <w:t>)</w:t>
-      </w:r>
     </w:p>
     <w:p>
       <w:pPr>
@@ -267,14 +223,7 @@
           <w:rFonts w:ascii="Times New Roman" w:hAnsi="Times New Roman" w:cs="Times New Roman"/>
           <w:lang w:val="es-ES"/>
         </w:rPr>
-        <w:t xml:space="preserve">Entidad Colaboradora: ICAI – </w:t>
-      </w:r>
-      <w:r>
-        <w:rPr>
-          <w:rFonts w:ascii="Times New Roman" w:hAnsi="Times New Roman" w:cs="Times New Roman"/>
-          <w:lang w:val="es-ES"/>
-        </w:rPr>
-        <w:t>Universidad Pontificia Comillas.</w:t>
+        <w:t>Entidad Colaboradora: ICAI – Universidad Pontificia Comillas.</w:t>
       </w:r>
     </w:p>
     <w:p>
@@ -434,58 +383,8 @@
           <w:rFonts w:ascii="Times New Roman" w:hAnsi="Times New Roman" w:cs="Times New Roman"/>
           <w:lang w:val="es-ES"/>
         </w:rPr>
-        <w:t xml:space="preserve">a, </w:t>
-      </w:r>
-      <w:proofErr w:type="spellStart"/>
-      <w:r>
-        <w:rPr>
-          <w:rFonts w:ascii="Times New Roman" w:hAnsi="Times New Roman" w:cs="Times New Roman"/>
-          <w:lang w:val="es-ES"/>
-        </w:rPr>
-        <w:t>leJOS</w:t>
-      </w:r>
-      <w:proofErr w:type="spellEnd"/>
-      <w:r>
-        <w:rPr>
-          <w:rFonts w:ascii="Times New Roman" w:hAnsi="Times New Roman" w:cs="Times New Roman"/>
-          <w:lang w:val="es-ES"/>
-        </w:rPr>
-        <w:t xml:space="preserve">, </w:t>
-      </w:r>
-      <w:proofErr w:type="spellStart"/>
-      <w:r>
-        <w:rPr>
-          <w:rFonts w:ascii="Times New Roman" w:hAnsi="Times New Roman" w:cs="Times New Roman"/>
-          <w:lang w:val="es-ES"/>
-        </w:rPr>
-        <w:t>Behavior</w:t>
-      </w:r>
-      <w:proofErr w:type="spellEnd"/>
-      <w:r>
-        <w:rPr>
-          <w:rFonts w:ascii="Times New Roman" w:hAnsi="Times New Roman" w:cs="Times New Roman"/>
-          <w:lang w:val="es-ES"/>
-        </w:rPr>
-        <w:t xml:space="preserve"> </w:t>
-      </w:r>
-      <w:proofErr w:type="spellStart"/>
-      <w:r>
-        <w:rPr>
-          <w:rFonts w:ascii="Times New Roman" w:hAnsi="Times New Roman" w:cs="Times New Roman"/>
-          <w:lang w:val="es-ES"/>
-        </w:rPr>
-        <w:t>Programming</w:t>
-      </w:r>
-      <w:proofErr w:type="spellEnd"/>
-      <w:proofErr w:type="gramStart"/>
-      <w:r>
-        <w:rPr>
-          <w:rFonts w:ascii="Times New Roman" w:hAnsi="Times New Roman" w:cs="Times New Roman"/>
-          <w:lang w:val="es-ES"/>
-        </w:rPr>
-        <w:t>,.</w:t>
-      </w:r>
-      <w:proofErr w:type="gramEnd"/>
+        <w:t>a, leJOS, Behavior Programming,.</w:t>
+      </w:r>
     </w:p>
     <w:p>
       <w:pPr>
@@ -535,7 +434,7 @@
         <w:autoSpaceDE w:val="0"/>
         <w:autoSpaceDN w:val="0"/>
         <w:adjustRightInd w:val="0"/>
-        <w:spacing w:after="180" w:line="312" w:lineRule="auto"/>
+        <w:spacing w:after="180" w:line="360" w:lineRule="auto"/>
         <w:rPr>
           <w:rFonts w:ascii="Times New Roman" w:hAnsi="Times New Roman" w:cs="Times New Roman"/>
           <w:lang w:val="es-ES"/>
@@ -555,23 +454,7 @@
           <w:rFonts w:ascii="Times New Roman" w:hAnsi="Times New Roman" w:cs="Times New Roman"/>
           <w:lang w:val="es-ES"/>
         </w:rPr>
-        <w:t xml:space="preserve">La Organización Nacional de Ciegos de España </w:t>
-      </w:r>
-      <w:proofErr w:type="gramStart"/>
-      <w:r>
-        <w:rPr>
-          <w:rFonts w:ascii="Times New Roman" w:hAnsi="Times New Roman" w:cs="Times New Roman"/>
-          <w:lang w:val="es-ES"/>
-        </w:rPr>
-        <w:t>( ONCE</w:t>
-      </w:r>
-      <w:proofErr w:type="gramEnd"/>
-      <w:r>
-        <w:rPr>
-          <w:rFonts w:ascii="Times New Roman" w:hAnsi="Times New Roman" w:cs="Times New Roman"/>
-          <w:lang w:val="es-ES"/>
-        </w:rPr>
-        <w:t xml:space="preserve"> ) tiene un total de 69.934 de afiliados a 30 de junio de 2010. El 80% de los afiliados padecen deficiencia visual, es decir, son personas que mantienen un resto visual que, con las ayudas ópticas y electrónicas correspondientes, les resulta funcional o útil para su vida diaria. El 20% restante de los afiliados, son personas que no ven nada en absoluto o solo perciben luz.</w:t>
+        <w:t>La Organización Nacional de Ciegos de España ( ONCE ) tiene un total de 69.934 de afiliados a 30 de junio de 2010. El 80% de los afiliados padecen deficiencia visual, es decir, son personas que mantienen un resto visual que, con las ayudas ópticas y electrónicas correspondientes, les resulta funcional o útil para su vida diaria. El 20% restante de los afiliados, son personas que no ven nada en absoluto o solo perciben luz.</w:t>
       </w:r>
     </w:p>
     <w:p>
@@ -594,7 +477,7 @@
         <w:autoSpaceDE w:val="0"/>
         <w:autoSpaceDN w:val="0"/>
         <w:adjustRightInd w:val="0"/>
-        <w:spacing w:after="180" w:line="312" w:lineRule="auto"/>
+        <w:spacing w:after="180" w:line="360" w:lineRule="auto"/>
         <w:rPr>
           <w:rFonts w:ascii="Times New Roman" w:hAnsi="Times New Roman" w:cs="Times New Roman"/>
           <w:lang w:val="es-ES"/>
@@ -629,27 +512,20 @@
         <w:autoSpaceDE w:val="0"/>
         <w:autoSpaceDN w:val="0"/>
         <w:adjustRightInd w:val="0"/>
-        <w:spacing w:after="180" w:line="312" w:lineRule="auto"/>
-        <w:rPr>
-          <w:rFonts w:ascii="Times New Roman" w:hAnsi="Times New Roman" w:cs="Times New Roman"/>
-          <w:lang w:val="es-ES"/>
-        </w:rPr>
-      </w:pPr>
-      <w:r>
-        <w:rPr>
-          <w:rFonts w:ascii="Times New Roman" w:hAnsi="Times New Roman" w:cs="Times New Roman"/>
-          <w:lang w:val="es-ES"/>
-        </w:rPr>
+        <w:spacing w:after="180" w:line="360" w:lineRule="auto"/>
+        <w:rPr>
+          <w:rFonts w:ascii="Times New Roman" w:hAnsi="Times New Roman" w:cs="Times New Roman"/>
+          <w:lang w:val="es-ES"/>
+        </w:rPr>
+      </w:pPr>
+      <w:r>
+        <w:rPr>
+          <w:rFonts w:ascii="Times New Roman" w:hAnsi="Times New Roman" w:cs="Times New Roman"/>
+          <w:lang w:val="es-ES"/>
+        </w:rPr>
+        <w:lastRenderedPageBreak/>
         <w:tab/>
-        <w:t xml:space="preserve">Hoy en día, en España, para adquirir un perro guía es necesario disponer de </w:t>
-      </w:r>
-      <w:r>
-        <w:rPr>
-          <w:rFonts w:ascii="Times New Roman" w:hAnsi="Times New Roman" w:cs="Times New Roman"/>
-          <w:lang w:val="es-ES"/>
-        </w:rPr>
-        <w:lastRenderedPageBreak/>
-        <w:t xml:space="preserve">10.000 euros aproximadamente, o apuntarse a una lista de entrega de la ONCE, con un tiempo medio de espera entre 5 y 7 años. </w:t>
+        <w:t xml:space="preserve">Hoy en día, en España, para adquirir un perro guía es necesario disponer de 10.000 euros aproximadamente, o apuntarse a una lista de entrega de la ONCE, con un tiempo medio de espera entre 5 y 7 años. </w:t>
       </w:r>
     </w:p>
     <w:p>
@@ -672,7 +548,7 @@
         <w:autoSpaceDE w:val="0"/>
         <w:autoSpaceDN w:val="0"/>
         <w:adjustRightInd w:val="0"/>
-        <w:spacing w:after="180" w:line="312" w:lineRule="auto"/>
+        <w:spacing w:after="180" w:line="360" w:lineRule="auto"/>
         <w:rPr>
           <w:rFonts w:ascii="Times New Roman" w:hAnsi="Times New Roman" w:cs="Times New Roman"/>
           <w:lang w:val="es-ES"/>
@@ -707,7 +583,7 @@
         <w:autoSpaceDE w:val="0"/>
         <w:autoSpaceDN w:val="0"/>
         <w:adjustRightInd w:val="0"/>
-        <w:spacing w:after="180" w:line="312" w:lineRule="auto"/>
+        <w:spacing w:after="180" w:line="360" w:lineRule="auto"/>
         <w:rPr>
           <w:rFonts w:ascii="Times New Roman" w:hAnsi="Times New Roman" w:cs="Times New Roman"/>
           <w:lang w:val="es-ES"/>
@@ -749,7 +625,7 @@
         <w:autoSpaceDE w:val="0"/>
         <w:autoSpaceDN w:val="0"/>
         <w:adjustRightInd w:val="0"/>
-        <w:spacing w:after="180" w:line="312" w:lineRule="auto"/>
+        <w:spacing w:after="180" w:line="360" w:lineRule="auto"/>
         <w:rPr>
           <w:rFonts w:ascii="Times New Roman" w:hAnsi="Times New Roman" w:cs="Times New Roman"/>
           <w:lang w:val="es-ES"/>
@@ -798,7 +674,7 @@
         <w:autoSpaceDE w:val="0"/>
         <w:autoSpaceDN w:val="0"/>
         <w:adjustRightInd w:val="0"/>
-        <w:spacing w:after="180" w:line="312" w:lineRule="auto"/>
+        <w:spacing w:after="180" w:line="360" w:lineRule="auto"/>
         <w:rPr>
           <w:rFonts w:ascii="Times New Roman" w:hAnsi="Times New Roman" w:cs="Times New Roman"/>
           <w:lang w:val="es-ES"/>
@@ -817,23 +693,7 @@
           <w:rFonts w:ascii="Times New Roman" w:hAnsi="Times New Roman" w:cs="Times New Roman"/>
           <w:lang w:val="es-ES"/>
         </w:rPr>
-        <w:t xml:space="preserve">te la utilización de software libre y hardware de bajo coste, también con la publicación de </w:t>
-      </w:r>
-      <w:proofErr w:type="spellStart"/>
-      <w:r>
-        <w:rPr>
-          <w:rFonts w:ascii="Times New Roman" w:hAnsi="Times New Roman" w:cs="Times New Roman"/>
-          <w:lang w:val="es-ES"/>
-        </w:rPr>
-        <w:t>reslutados</w:t>
-      </w:r>
-      <w:proofErr w:type="spellEnd"/>
-      <w:r>
-        <w:rPr>
-          <w:rFonts w:ascii="Times New Roman" w:hAnsi="Times New Roman" w:cs="Times New Roman"/>
-          <w:lang w:val="es-ES"/>
-        </w:rPr>
-        <w:t>, videos e imágenes en internet.</w:t>
+        <w:t>te la utilización de software libre y hardware de bajo coste, también con la publicación de reslutados, videos e imágenes en internet.</w:t>
       </w:r>
     </w:p>
     <w:p>
@@ -856,7 +716,7 @@
         <w:autoSpaceDE w:val="0"/>
         <w:autoSpaceDN w:val="0"/>
         <w:adjustRightInd w:val="0"/>
-        <w:spacing w:after="180" w:line="312" w:lineRule="auto"/>
+        <w:spacing w:after="180" w:line="360" w:lineRule="auto"/>
         <w:rPr>
           <w:rFonts w:ascii="Times New Roman" w:hAnsi="Times New Roman" w:cs="Times New Roman"/>
           <w:lang w:val="es-ES"/>
@@ -898,37 +758,9 @@
         <w:autoSpaceDE w:val="0"/>
         <w:autoSpaceDN w:val="0"/>
         <w:adjustRightInd w:val="0"/>
-        <w:spacing w:after="180" w:line="312" w:lineRule="auto"/>
-        <w:rPr>
-          <w:rFonts w:ascii="Times New Roman" w:hAnsi="Times New Roman" w:cs="Times New Roman"/>
-          <w:lang w:val="es-ES"/>
-        </w:rPr>
-      </w:pPr>
-    </w:p>
-    <w:p>
-      <w:pPr>
-        <w:widowControl w:val="0"/>
-        <w:tabs>
-          <w:tab w:val="left" w:pos="560"/>
-          <w:tab w:val="left" w:pos="1120"/>
-          <w:tab w:val="left" w:pos="1680"/>
-          <w:tab w:val="left" w:pos="2240"/>
-          <w:tab w:val="left" w:pos="2800"/>
-          <w:tab w:val="left" w:pos="3360"/>
-          <w:tab w:val="left" w:pos="3920"/>
-          <w:tab w:val="left" w:pos="4480"/>
-          <w:tab w:val="left" w:pos="5040"/>
-          <w:tab w:val="left" w:pos="5600"/>
-          <w:tab w:val="left" w:pos="6160"/>
-          <w:tab w:val="left" w:pos="6720"/>
-        </w:tabs>
-        <w:autoSpaceDE w:val="0"/>
-        <w:autoSpaceDN w:val="0"/>
-        <w:adjustRightInd w:val="0"/>
-        <w:spacing w:after="180" w:line="312" w:lineRule="auto"/>
-        <w:rPr>
-          <w:rFonts w:ascii="Times New Roman" w:hAnsi="Times New Roman" w:cs="Times New Roman"/>
-          <w:color w:val="FF0000"/>
+        <w:spacing w:after="180" w:line="360" w:lineRule="auto"/>
+        <w:rPr>
+          <w:rFonts w:ascii="Times New Roman" w:hAnsi="Times New Roman" w:cs="Times New Roman"/>
           <w:lang w:val="es-ES"/>
         </w:rPr>
       </w:pPr>
@@ -954,304 +786,133 @@
         </w:rPr>
         <w:t xml:space="preserve"> </w:t>
       </w:r>
-      <w:r>
-        <w:rPr>
-          <w:rFonts w:ascii="Times New Roman" w:hAnsi="Times New Roman" w:cs="Times New Roman"/>
-          <w:color w:val="FF0000"/>
-          <w:lang w:val="es-ES"/>
-        </w:rPr>
-        <w:t>(FALTA ACTUALIZAR AL NUEVO ROBOT)</w:t>
-      </w:r>
-    </w:p>
-    <w:p>
-      <w:pPr>
-        <w:ind w:firstLine="426"/>
-        <w:rPr>
-          <w:lang w:val="es-ES"/>
-        </w:rPr>
-      </w:pPr>
-      <w:r>
-        <w:rPr>
-          <w:lang w:val="es-ES"/>
-        </w:rPr>
-        <w:t>El proyecto se divide en una parte teórica de investigación, y una parte práctica de implantación.</w:t>
-      </w:r>
-    </w:p>
-    <w:p>
-      <w:pPr>
-        <w:ind w:firstLine="426"/>
-        <w:rPr>
-          <w:lang w:val="es-ES"/>
-        </w:rPr>
-      </w:pPr>
-    </w:p>
-    <w:p>
-      <w:pPr>
-        <w:ind w:firstLine="426"/>
-        <w:rPr>
-          <w:lang w:val="es-ES"/>
-        </w:rPr>
-      </w:pPr>
-      <w:r>
-        <w:rPr>
-          <w:lang w:val="es-ES"/>
-        </w:rPr>
-        <w:t>La primera parte teórica, consiste en un estudio sobre la robótica y su tecnología con un énfasis en sus aportes a la sociedad. El estudio se realiza a través de las distintas formas en que se puede clasificar un robot.</w:t>
-      </w:r>
-    </w:p>
-    <w:p>
-      <w:pPr>
-        <w:ind w:firstLine="426"/>
-        <w:rPr>
-          <w:lang w:val="es-ES"/>
-        </w:rPr>
-      </w:pPr>
-    </w:p>
-    <w:p>
-      <w:pPr>
-        <w:ind w:firstLine="426"/>
-        <w:rPr>
-          <w:lang w:val="es-ES"/>
-        </w:rPr>
-      </w:pPr>
-      <w:r>
-        <w:rPr>
-          <w:lang w:val="es-ES"/>
-        </w:rPr>
-        <w:t xml:space="preserve">También es objeto de la primera parte estudiar el software que utiliza el robot posteriormente implantado, los tipos de sensores que utiliza, su funcionamiento, y las técnicas de programación utilizadas. </w:t>
-      </w:r>
-    </w:p>
-    <w:p>
-      <w:pPr>
-        <w:ind w:firstLine="426"/>
-        <w:rPr>
-          <w:lang w:val="es-ES"/>
-        </w:rPr>
-      </w:pPr>
-    </w:p>
-    <w:p>
-      <w:pPr>
-        <w:ind w:firstLine="426"/>
-        <w:rPr>
-          <w:lang w:val="es-ES"/>
-        </w:rPr>
-      </w:pPr>
-      <w:r>
-        <w:rPr>
-          <w:lang w:val="es-ES"/>
-        </w:rPr>
-        <w:t>El funcionami</w:t>
-      </w:r>
-      <w:r>
-        <w:rPr>
-          <w:lang w:val="es-ES"/>
-        </w:rPr>
-        <w:t>ento del robot consiste en un cú</w:t>
-      </w:r>
-      <w:r>
-        <w:rPr>
-          <w:lang w:val="es-ES"/>
-        </w:rPr>
-        <w:t xml:space="preserve">mulo de comportamientos con fines diferentes, cuyo fin último a rasgos generales es ir desde un punto A, a diferentes puntos B. </w:t>
-      </w:r>
-      <w:proofErr w:type="gramStart"/>
-      <w:r>
-        <w:rPr>
-          <w:lang w:val="es-ES"/>
-        </w:rPr>
-        <w:t>Éstos</w:t>
-      </w:r>
-      <w:proofErr w:type="gramEnd"/>
-      <w:r>
-        <w:rPr>
-          <w:lang w:val="es-ES"/>
-        </w:rPr>
-        <w:t xml:space="preserve"> comportamientos son:</w:t>
-      </w:r>
-    </w:p>
-    <w:p>
-      <w:pPr>
-        <w:rPr>
-          <w:lang w:val="es-ES"/>
-        </w:rPr>
-      </w:pPr>
-    </w:p>
-    <w:p>
-      <w:pPr>
-        <w:pStyle w:val="Prrafodelista"/>
-        <w:numPr>
-          <w:ilvl w:val="0"/>
-          <w:numId w:val="5"/>
-        </w:numPr>
-        <w:spacing w:after="0" w:line="240" w:lineRule="auto"/>
-        <w:ind w:left="426"/>
-      </w:pPr>
-      <w:r>
-        <w:t>Seguir una</w:t>
-      </w:r>
-      <w:r>
-        <w:t xml:space="preserve"> línea, teniendo en cuenta la Teoría de Control.</w:t>
-      </w:r>
-    </w:p>
-    <w:p>
-      <w:pPr>
-        <w:pStyle w:val="Prrafodelista"/>
-        <w:numPr>
-          <w:ilvl w:val="0"/>
-          <w:numId w:val="5"/>
-        </w:numPr>
-        <w:spacing w:after="0" w:line="240" w:lineRule="auto"/>
-        <w:ind w:left="426"/>
-      </w:pPr>
-      <w:r>
-        <w:t>Evitar/Detección de Objetos.</w:t>
-      </w:r>
-    </w:p>
-    <w:p>
-      <w:pPr>
-        <w:pStyle w:val="Prrafodelista"/>
-        <w:numPr>
-          <w:ilvl w:val="0"/>
-          <w:numId w:val="5"/>
-        </w:numPr>
-        <w:spacing w:after="0" w:line="240" w:lineRule="auto"/>
-        <w:ind w:left="426"/>
-      </w:pPr>
-      <w:r>
-        <w:t>Detección de Nodos.</w:t>
-      </w:r>
-    </w:p>
-    <w:p>
-      <w:pPr>
-        <w:pStyle w:val="Prrafodelista"/>
-        <w:numPr>
-          <w:ilvl w:val="0"/>
-          <w:numId w:val="5"/>
-        </w:numPr>
-        <w:spacing w:after="0" w:line="240" w:lineRule="auto"/>
-        <w:ind w:left="426"/>
-      </w:pPr>
-      <w:r>
-        <w:t xml:space="preserve">Navegación por el mapa aplicando </w:t>
-      </w:r>
-      <w:proofErr w:type="spellStart"/>
-      <w:r>
-        <w:t>D</w:t>
-      </w:r>
-      <w:r>
-        <w:t>ijkstra</w:t>
-      </w:r>
-      <w:proofErr w:type="spellEnd"/>
-      <w:r>
-        <w:t xml:space="preserve"> para hallar el camino </w:t>
-      </w:r>
-      <w:r>
-        <w:t>más</w:t>
-      </w:r>
-      <w:r>
-        <w:t xml:space="preserve"> </w:t>
-      </w:r>
-      <w:proofErr w:type="gramStart"/>
-      <w:r>
-        <w:t>corto</w:t>
-      </w:r>
-      <w:proofErr w:type="gramEnd"/>
-      <w:r>
-        <w:t>.</w:t>
-      </w:r>
-    </w:p>
-    <w:p>
-      <w:pPr>
-        <w:pStyle w:val="Prrafodelista"/>
-        <w:numPr>
-          <w:ilvl w:val="0"/>
-          <w:numId w:val="5"/>
-        </w:numPr>
-        <w:spacing w:after="0" w:line="240" w:lineRule="auto"/>
-        <w:ind w:left="426"/>
-      </w:pPr>
-      <w:r>
-        <w:t>Comunicación por vía oral.</w:t>
-      </w:r>
-    </w:p>
-    <w:p>
-      <w:pPr>
-        <w:rPr>
-          <w:lang w:val="es-ES"/>
-        </w:rPr>
-      </w:pPr>
-    </w:p>
-    <w:p>
-      <w:pPr>
-        <w:ind w:firstLine="349"/>
-        <w:rPr>
-          <w:lang w:val="es-ES"/>
-        </w:rPr>
-      </w:pPr>
-      <w:r>
-        <w:rPr>
-          <w:lang w:val="es-ES"/>
-        </w:rPr>
-        <w:t>El entorno escogido para la demostración del robot es un supermercado. El objetivo es hacer que una persona con discapacidad visual pueda realizar la compra en un supermercado.</w:t>
-      </w:r>
-    </w:p>
-    <w:p>
-      <w:pPr>
-        <w:rPr>
-          <w:lang w:val="es-ES"/>
-        </w:rPr>
-      </w:pPr>
-    </w:p>
-    <w:p>
-      <w:pPr>
-        <w:widowControl w:val="0"/>
-        <w:tabs>
-          <w:tab w:val="left" w:pos="560"/>
-          <w:tab w:val="left" w:pos="1120"/>
-          <w:tab w:val="left" w:pos="1680"/>
-          <w:tab w:val="left" w:pos="2240"/>
-          <w:tab w:val="left" w:pos="2800"/>
-          <w:tab w:val="left" w:pos="3360"/>
-          <w:tab w:val="left" w:pos="3920"/>
-          <w:tab w:val="left" w:pos="4480"/>
-          <w:tab w:val="left" w:pos="5040"/>
-          <w:tab w:val="left" w:pos="5600"/>
-          <w:tab w:val="left" w:pos="6160"/>
-          <w:tab w:val="left" w:pos="6720"/>
-        </w:tabs>
-        <w:autoSpaceDE w:val="0"/>
-        <w:autoSpaceDN w:val="0"/>
-        <w:adjustRightInd w:val="0"/>
-        <w:spacing w:after="180" w:line="312" w:lineRule="auto"/>
-        <w:rPr>
-          <w:rFonts w:ascii="Times New Roman" w:hAnsi="Times New Roman" w:cs="Times New Roman"/>
-          <w:lang w:val="es-ES"/>
-        </w:rPr>
-      </w:pPr>
-      <w:r>
-        <w:rPr>
-          <w:rFonts w:ascii="Arial" w:hAnsi="Arial" w:cs="Arial"/>
-          <w:sz w:val="22"/>
-          <w:szCs w:val="22"/>
-          <w:lang w:val="es-ES"/>
-        </w:rPr>
-        <w:t xml:space="preserve">Para que el robot pueda navegar de forma correcta, el suelo del supermercado debe </w:t>
-      </w:r>
-      <w:r>
-        <w:rPr>
-          <w:rFonts w:ascii="Arial" w:hAnsi="Arial" w:cs="Arial"/>
-          <w:sz w:val="22"/>
-          <w:szCs w:val="22"/>
-          <w:lang w:val="es-ES"/>
+    </w:p>
+    <w:p>
+      <w:pPr>
+        <w:spacing w:line="360" w:lineRule="auto"/>
+        <w:ind w:firstLine="708"/>
+        <w:rPr>
+          <w:rFonts w:ascii="Times New Roman" w:hAnsi="Times New Roman" w:cs="Times New Roman"/>
+        </w:rPr>
+      </w:pPr>
+      <w:r>
+        <w:rPr>
+          <w:rFonts w:ascii="Times New Roman" w:hAnsi="Times New Roman" w:cs="Times New Roman"/>
+        </w:rPr>
+        <w:t>El robot se desplaza sobre una superficie, que simula ser un centro comercial, dibujada con líneas negras que indican el camino del robot, y marcas que indican la situación de los productos.</w:t>
+      </w:r>
+    </w:p>
+    <w:p>
+      <w:pPr>
+        <w:spacing w:line="360" w:lineRule="auto"/>
+        <w:ind w:firstLine="708"/>
+        <w:rPr>
+          <w:rFonts w:ascii="Times New Roman" w:hAnsi="Times New Roman" w:cs="Times New Roman"/>
+        </w:rPr>
+      </w:pPr>
+    </w:p>
+    <w:p>
+      <w:pPr>
+        <w:spacing w:line="360" w:lineRule="auto"/>
+        <w:ind w:firstLine="708"/>
+        <w:rPr>
+          <w:rFonts w:ascii="Times New Roman" w:hAnsi="Times New Roman" w:cs="Times New Roman"/>
+        </w:rPr>
+      </w:pPr>
+      <w:r>
+        <w:rPr>
+          <w:rFonts w:ascii="Times New Roman" w:hAnsi="Times New Roman" w:cs="Times New Roman"/>
+        </w:rPr>
+        <w:t>El robot consta de 3 sensores de luz, dos de los cuales se utilizan para el camino (la línea de guiado), el tercero se utiliza para identificar las marcas de área de producto, de esta forma el robot conoce su posición.</w:t>
+      </w:r>
+      <w:r>
+        <w:rPr>
+          <w:rFonts w:ascii="Times New Roman" w:hAnsi="Times New Roman" w:cs="Times New Roman"/>
+        </w:rPr>
+        <w:t xml:space="preserve"> Para desplazarse el robot utiliza dos motores capaces de generar una velocidad de 120 rpm.</w:t>
+      </w:r>
+    </w:p>
+    <w:p>
+      <w:pPr>
+        <w:spacing w:line="360" w:lineRule="auto"/>
+        <w:ind w:firstLine="708"/>
+        <w:rPr>
+          <w:rFonts w:ascii="Times New Roman" w:hAnsi="Times New Roman" w:cs="Times New Roman"/>
+        </w:rPr>
+      </w:pPr>
+    </w:p>
+    <w:p>
+      <w:pPr>
+        <w:spacing w:line="360" w:lineRule="auto"/>
+        <w:ind w:firstLine="708"/>
+        <w:rPr>
+          <w:rFonts w:ascii="Times New Roman" w:hAnsi="Times New Roman" w:cs="Times New Roman"/>
+        </w:rPr>
+      </w:pPr>
+      <w:r>
+        <w:rPr>
+          <w:rFonts w:ascii="Times New Roman" w:hAnsi="Times New Roman" w:cs="Times New Roman"/>
+        </w:rPr>
+        <w:t xml:space="preserve">La comunicación entre el robot y la persona, se realiza a través de unos auriculares-micrófono con conexión Bluetooth. De ésta forma, el individuo comunica el producto que desea obtener mediante el micrófono, el robot realiza una consulta a la base de datos situada en internet (programada en PHP)  para obtener la posición del producto, y posteriormente se desplazará a la posición. La </w:t>
+      </w:r>
+      <w:r>
+        <w:rPr>
+          <w:rFonts w:ascii="Times New Roman" w:hAnsi="Times New Roman" w:cs="Times New Roman"/>
+        </w:rPr>
+        <w:t>conversión texto-voz se realiza mediante un programa Text to Speech (</w:t>
+      </w:r>
+      <w:r>
+        <w:rPr>
+          <w:rFonts w:ascii="Times New Roman" w:hAnsi="Times New Roman" w:cs="Times New Roman"/>
+        </w:rPr>
+        <w:t>Sphinx 4</w:t>
+      </w:r>
+      <w:r>
+        <w:rPr>
+          <w:rFonts w:ascii="Times New Roman" w:hAnsi="Times New Roman" w:cs="Times New Roman"/>
+        </w:rPr>
+        <w:t>).</w:t>
+      </w:r>
+    </w:p>
+    <w:p>
+      <w:pPr>
+        <w:spacing w:line="360" w:lineRule="auto"/>
+        <w:ind w:firstLine="708"/>
+        <w:rPr>
+          <w:rFonts w:ascii="Times New Roman" w:hAnsi="Times New Roman" w:cs="Times New Roman"/>
+        </w:rPr>
+      </w:pPr>
+    </w:p>
+    <w:p>
+      <w:pPr>
+        <w:spacing w:line="360" w:lineRule="auto"/>
+        <w:ind w:firstLine="708"/>
+        <w:rPr>
+          <w:rFonts w:ascii="Times New Roman" w:hAnsi="Times New Roman" w:cs="Times New Roman"/>
+        </w:rPr>
+      </w:pPr>
+      <w:r>
+        <w:rPr>
+          <w:rFonts w:ascii="Times New Roman" w:hAnsi="Times New Roman" w:cs="Times New Roman"/>
         </w:rPr>
         <w:lastRenderedPageBreak/>
-        <w:t>estar “mapeado” es decir, pintado con líneas negras que guían al robot, y nodos de indicación de producto o giro; como muestra la ilustración.</w:t>
-      </w:r>
-    </w:p>
-    <w:p>
-      <w:pPr>
-        <w:rPr>
-          <w:lang w:val="es-ES" w:eastAsia="en-US"/>
+        <w:t>El CPU del robot es una comunicación entre un Brivk NXT y un netbook. El verdadero núcleo es el netbook, que es quien procesa la comunicación por voz, y quien a través de conexión USB indica al brick recibe las lecturas de los sensores y controla los motores.</w:t>
+      </w:r>
+    </w:p>
+    <w:p>
+      <w:pPr>
+        <w:spacing w:line="360" w:lineRule="auto"/>
+        <w:ind w:firstLine="708"/>
+        <w:rPr>
+          <w:rFonts w:ascii="Times New Roman" w:hAnsi="Times New Roman" w:cs="Times New Roman"/>
+        </w:rPr>
+      </w:pPr>
+    </w:p>
+    <w:p>
+      <w:pPr>
+        <w:spacing w:line="360" w:lineRule="auto"/>
+        <w:rPr>
+          <w:lang w:eastAsia="en-US"/>
         </w:rPr>
       </w:pPr>
     </w:p>
@@ -1281,8 +942,6 @@
           <w:b w:val="0"/>
         </w:rPr>
       </w:pPr>
-      <w:bookmarkStart w:id="0" w:name="_GoBack"/>
-      <w:bookmarkEnd w:id="0"/>
       <w:r>
         <w:t>Conclusiones</w:t>
       </w:r>
@@ -1374,32 +1033,14 @@
           <w:i w:val="0"/>
           <w:iCs w:val="0"/>
         </w:rPr>
-        <w:t>Vol</w:t>
-      </w:r>
-      <w:proofErr w:type="gramStart"/>
-      <w:r>
-        <w:rPr>
-          <w:b/>
-          <w:bCs/>
+        <w:t>Vol.</w:t>
+      </w:r>
+      <w:r>
+        <w:rPr>
           <w:i w:val="0"/>
           <w:iCs w:val="0"/>
         </w:rPr>
-        <w:t>.</w:t>
-      </w:r>
-      <w:r>
-        <w:rPr>
-          <w:i w:val="0"/>
-          <w:iCs w:val="0"/>
-        </w:rPr>
-        <w:t>(</w:t>
-      </w:r>
-      <w:proofErr w:type="gramEnd"/>
-      <w:r>
-        <w:rPr>
-          <w:i w:val="0"/>
-          <w:iCs w:val="0"/>
-        </w:rPr>
-        <w:t>Número) (AÑO) primera página.</w:t>
+        <w:t>(Número) (AÑO) primera página.</w:t>
       </w:r>
     </w:p>
     <w:p>
@@ -1468,16 +1109,10 @@
     </w:p>
     <w:p>
       <w:pPr>
-        <w:rPr>
-          <w:lang w:val="es-ES" w:eastAsia="en-US"/>
-        </w:rPr>
-      </w:pPr>
-    </w:p>
-    <w:p>
-      <w:pPr>
         <w:spacing w:line="360" w:lineRule="auto"/>
         <w:rPr>
           <w:b/>
+          <w:color w:val="FF0000"/>
         </w:rPr>
       </w:pPr>
     </w:p>
@@ -1544,15 +1179,7 @@
         <w:t xml:space="preserve"> </w:t>
       </w:r>
       <w:r>
-        <w:t xml:space="preserve">Estudiante </w:t>
-      </w:r>
-      <w:proofErr w:type="spellStart"/>
-      <w:r>
-        <w:t>ITIGyITIS</w:t>
-      </w:r>
-      <w:proofErr w:type="spellEnd"/>
-      <w:r>
-        <w:t xml:space="preserve"> de la universidad de ICAI. E-mail: </w:t>
+        <w:t xml:space="preserve">Estudiante ITIGyITIS de la universidad de ICAI. E-mail: </w:t>
       </w:r>
       <w:r>
         <w:rPr>
@@ -1608,15 +1235,7 @@
         <w:t xml:space="preserve"> </w:t>
       </w:r>
       <w:r>
-        <w:t xml:space="preserve">Equipo de Investigación de </w:t>
-      </w:r>
-      <w:proofErr w:type="spellStart"/>
-      <w:r>
-        <w:t>leJOS</w:t>
-      </w:r>
-      <w:proofErr w:type="spellEnd"/>
-      <w:r>
-        <w:t xml:space="preserve"> .Web: </w:t>
+        <w:t xml:space="preserve">Equipo de Investigación de leJOS .Web: </w:t>
       </w:r>
       <w:hyperlink r:id="rId1" w:history="1">
         <w:r>
@@ -2479,6 +2098,11 @@
       <w:u w:val="single"/>
     </w:rPr>
   </w:style>
+  <w:style w:type="character" w:customStyle="1" w:styleId="apple-style-span">
+    <w:name w:val="apple-style-span"/>
+    <w:basedOn w:val="Fuentedeprrafopredeter"/>
+    <w:rsid w:val="005F333A"/>
+  </w:style>
 </w:styles>
 </file>
 
@@ -2806,6 +2430,11 @@
       <w:u w:val="single"/>
     </w:rPr>
   </w:style>
+  <w:style w:type="character" w:customStyle="1" w:styleId="apple-style-span">
+    <w:name w:val="apple-style-span"/>
+    <w:basedOn w:val="Fuentedeprrafopredeter"/>
+    <w:rsid w:val="005F333A"/>
+  </w:style>
 </w:styles>
 </file>
 
@@ -3099,7 +2728,7 @@
 </file>
 
 <file path=customXml/itemProps1.xml><?xml version="1.0" encoding="utf-8"?>
-<ds:datastoreItem xmlns:ds="http://schemas.openxmlformats.org/officeDocument/2006/customXml" ds:itemID="{D776DFF0-E78B-4C54-8DBE-131807A85B4A}">
+<ds:datastoreItem xmlns:ds="http://schemas.openxmlformats.org/officeDocument/2006/customXml" ds:itemID="{6A7C9E82-E6CA-4C04-8F8E-0960AE8C569E}">
   <ds:schemaRefs>
     <ds:schemaRef ds:uri="http://schemas.openxmlformats.org/officeDocument/2006/bibliography"/>
   </ds:schemaRefs>

</xml_diff>